<commit_message>
Updates in Lecture 3 (1)
</commit_message>
<xml_diff>
--- a/Lecture 3.docx
+++ b/Lecture 3.docx
@@ -2006,22 +2006,15 @@
       <w:pPr>
         <w:pStyle w:val="StyleSix"/>
       </w:pPr>
-    </w:p>
-    <w:p>
-      <w:pPr>
-        <w:pStyle w:val="StyleSix"/>
-      </w:pPr>
-      <w:bookmarkStart w:id="0" w:name="_GoBack"/>
-      <w:bookmarkEnd w:id="0"/>
       <w:r>
         <w:rPr>
           <w:noProof/>
         </w:rPr>
         <w:drawing>
-          <wp:anchor distT="0" distB="0" distL="114300" distR="114300" simplePos="0" relativeHeight="251674624" behindDoc="0" locked="0" layoutInCell="1" allowOverlap="1" wp14:anchorId="1331C03C" wp14:editId="027A4FA2">
+          <wp:anchor distT="0" distB="0" distL="114300" distR="114300" simplePos="0" relativeHeight="251674624" behindDoc="0" locked="0" layoutInCell="1" allowOverlap="1" wp14:anchorId="1331C03C" wp14:editId="2311847E">
             <wp:simplePos x="0" y="0"/>
             <wp:positionH relativeFrom="margin">
-              <wp:posOffset>-571500</wp:posOffset>
+              <wp:align>center</wp:align>
             </wp:positionH>
             <wp:positionV relativeFrom="margin">
               <wp:posOffset>685800</wp:posOffset>
@@ -2074,8 +2067,695 @@
         </w:drawing>
       </w:r>
     </w:p>
+    <w:p>
+      <w:pPr>
+        <w:pStyle w:val="StyleSix"/>
+        <w:pBdr>
+          <w:bottom w:val="single" w:sz="6" w:space="1" w:color="auto"/>
+        </w:pBdr>
+      </w:pPr>
+    </w:p>
+    <w:p>
+      <w:pPr>
+        <w:pStyle w:val="StyleSix"/>
+      </w:pPr>
+    </w:p>
+    <w:p>
+      <w:pPr>
+        <w:pStyle w:val="StyleTwo"/>
+        <w:jc w:val="center"/>
+      </w:pPr>
+      <w:r>
+        <w:t>ANSI SQL Hierarchy</w:t>
+      </w:r>
+    </w:p>
+    <w:p>
+      <w:pPr>
+        <w:pStyle w:val="StyleSix"/>
+      </w:pPr>
+    </w:p>
+    <w:p>
+      <w:pPr>
+        <w:pStyle w:val="StyleSix"/>
+        <w:numPr>
+          <w:ilvl w:val="0"/>
+          <w:numId w:val="23"/>
+        </w:numPr>
+      </w:pPr>
+      <w:r>
+        <w:t xml:space="preserve">Microsoft </w:t>
+      </w:r>
+      <w:r>
+        <w:sym w:font="Wingdings" w:char="F0E8"/>
+      </w:r>
+      <w:r>
+        <w:t xml:space="preserve"> Transact SQL</w:t>
+      </w:r>
+    </w:p>
+    <w:p>
+      <w:pPr>
+        <w:pStyle w:val="StyleSix"/>
+        <w:numPr>
+          <w:ilvl w:val="0"/>
+          <w:numId w:val="23"/>
+        </w:numPr>
+      </w:pPr>
+      <w:r>
+        <w:t xml:space="preserve">Oracle </w:t>
+      </w:r>
+      <w:r>
+        <w:sym w:font="Wingdings" w:char="F0E8"/>
+      </w:r>
+      <w:r>
+        <w:t xml:space="preserve"> PL SQL</w:t>
+      </w:r>
+    </w:p>
+    <w:p>
+      <w:pPr>
+        <w:pStyle w:val="StyleSix"/>
+        <w:numPr>
+          <w:ilvl w:val="0"/>
+          <w:numId w:val="23"/>
+        </w:numPr>
+      </w:pPr>
+      <w:r>
+        <w:t xml:space="preserve">IBM </w:t>
+      </w:r>
+      <w:r>
+        <w:sym w:font="Wingdings" w:char="F0E8"/>
+      </w:r>
+      <w:r>
+        <w:t xml:space="preserve"> IBM PL_SQL</w:t>
+      </w:r>
+    </w:p>
+    <w:p>
+      <w:pPr>
+        <w:pStyle w:val="StyleSix"/>
+        <w:numPr>
+          <w:ilvl w:val="0"/>
+          <w:numId w:val="23"/>
+        </w:numPr>
+      </w:pPr>
+      <w:r>
+        <w:t xml:space="preserve">MySQL </w:t>
+      </w:r>
+      <w:r>
+        <w:sym w:font="Wingdings" w:char="F0E8"/>
+      </w:r>
+      <w:r>
+        <w:t xml:space="preserve"> Open Source</w:t>
+      </w:r>
+    </w:p>
+    <w:p>
+      <w:pPr>
+        <w:pStyle w:val="StyleSix"/>
+      </w:pPr>
+    </w:p>
+    <w:p>
+      <w:pPr>
+        <w:pStyle w:val="StyleSix"/>
+      </w:pPr>
+    </w:p>
+    <w:p>
+      <w:pPr>
+        <w:pStyle w:val="StyleSix"/>
+      </w:pPr>
+    </w:p>
+    <w:p>
+      <w:pPr>
+        <w:pStyle w:val="StyleThree"/>
+        <w:jc w:val="center"/>
+      </w:pPr>
+      <w:r>
+        <w:lastRenderedPageBreak/>
+        <w:t xml:space="preserve">Microsoft </w:t>
+      </w:r>
+      <w:r>
+        <w:sym w:font="Wingdings" w:char="F0E8"/>
+      </w:r>
+      <w:r>
+        <w:t xml:space="preserve"> Transact SQL</w:t>
+      </w:r>
+    </w:p>
+    <w:p>
+      <w:pPr>
+        <w:pStyle w:val="StyleSix"/>
+      </w:pPr>
+    </w:p>
+    <w:p>
+      <w:pPr>
+        <w:pStyle w:val="StyleSix"/>
+        <w:numPr>
+          <w:ilvl w:val="0"/>
+          <w:numId w:val="25"/>
+        </w:numPr>
+      </w:pPr>
+      <w:r>
+        <w:t>Tools:</w:t>
+      </w:r>
+    </w:p>
+    <w:p>
+      <w:pPr>
+        <w:pStyle w:val="StyleSix"/>
+        <w:numPr>
+          <w:ilvl w:val="1"/>
+          <w:numId w:val="25"/>
+        </w:numPr>
+      </w:pPr>
+      <w:r>
+        <w:t xml:space="preserve">Access </w:t>
+      </w:r>
+    </w:p>
+    <w:p>
+      <w:pPr>
+        <w:pStyle w:val="StyleSix"/>
+        <w:numPr>
+          <w:ilvl w:val="1"/>
+          <w:numId w:val="25"/>
+        </w:numPr>
+      </w:pPr>
+      <w:r>
+        <w:t>SQL Server</w:t>
+      </w:r>
+    </w:p>
+    <w:p>
+      <w:pPr>
+        <w:pStyle w:val="StyleSix"/>
+        <w:numPr>
+          <w:ilvl w:val="1"/>
+          <w:numId w:val="25"/>
+        </w:numPr>
+      </w:pPr>
+      <w:r>
+        <w:t>SQL Azure</w:t>
+      </w:r>
+    </w:p>
+    <w:p>
+      <w:pPr>
+        <w:pStyle w:val="StyleSix"/>
+        <w:numPr>
+          <w:ilvl w:val="0"/>
+          <w:numId w:val="25"/>
+        </w:numPr>
+      </w:pPr>
+      <w:r>
+        <w:t>Language Components:</w:t>
+      </w:r>
+    </w:p>
+    <w:p>
+      <w:pPr>
+        <w:pStyle w:val="StyleSix"/>
+        <w:numPr>
+          <w:ilvl w:val="1"/>
+          <w:numId w:val="25"/>
+        </w:numPr>
+      </w:pPr>
+      <w:r>
+        <w:t xml:space="preserve">DDL </w:t>
+      </w:r>
+      <w:r>
+        <w:sym w:font="Wingdings" w:char="F0E8"/>
+      </w:r>
+      <w:r>
+        <w:t xml:space="preserve"> Data Definition Language </w:t>
+      </w:r>
+      <w:r>
+        <w:sym w:font="Wingdings" w:char="F0E8"/>
+      </w:r>
+      <w:r>
+        <w:t xml:space="preserve"> Structure</w:t>
+      </w:r>
+    </w:p>
+    <w:p>
+      <w:pPr>
+        <w:pStyle w:val="StyleSix"/>
+        <w:numPr>
+          <w:ilvl w:val="2"/>
+          <w:numId w:val="25"/>
+        </w:numPr>
+      </w:pPr>
+      <w:r>
+        <w:t>Create Table</w:t>
+      </w:r>
+    </w:p>
+    <w:p>
+      <w:pPr>
+        <w:pStyle w:val="StyleSix"/>
+        <w:numPr>
+          <w:ilvl w:val="2"/>
+          <w:numId w:val="25"/>
+        </w:numPr>
+      </w:pPr>
+      <w:r>
+        <w:t>Create Functions</w:t>
+      </w:r>
+    </w:p>
+    <w:p>
+      <w:pPr>
+        <w:pStyle w:val="StyleSix"/>
+        <w:numPr>
+          <w:ilvl w:val="2"/>
+          <w:numId w:val="25"/>
+        </w:numPr>
+      </w:pPr>
+      <w:r>
+        <w:t>Create View</w:t>
+      </w:r>
+    </w:p>
+    <w:p>
+      <w:pPr>
+        <w:pStyle w:val="StyleSix"/>
+        <w:numPr>
+          <w:ilvl w:val="2"/>
+          <w:numId w:val="25"/>
+        </w:numPr>
+      </w:pPr>
+      <w:r>
+        <w:t>Alter</w:t>
+      </w:r>
+    </w:p>
+    <w:p>
+      <w:pPr>
+        <w:pStyle w:val="StyleSix"/>
+        <w:numPr>
+          <w:ilvl w:val="2"/>
+          <w:numId w:val="25"/>
+        </w:numPr>
+      </w:pPr>
+      <w:r>
+        <w:t>Drop</w:t>
+      </w:r>
+    </w:p>
+    <w:p>
+      <w:pPr>
+        <w:pStyle w:val="StyleSix"/>
+        <w:numPr>
+          <w:ilvl w:val="2"/>
+          <w:numId w:val="25"/>
+        </w:numPr>
+      </w:pPr>
+      <w:r>
+        <w:t>Select Info</w:t>
+      </w:r>
+    </w:p>
+    <w:p>
+      <w:pPr>
+        <w:pStyle w:val="StyleSix"/>
+        <w:numPr>
+          <w:ilvl w:val="1"/>
+          <w:numId w:val="25"/>
+        </w:numPr>
+      </w:pPr>
+      <w:r>
+        <w:t xml:space="preserve">DML </w:t>
+      </w:r>
+      <w:r>
+        <w:sym w:font="Wingdings" w:char="F0E8"/>
+      </w:r>
+      <w:r>
+        <w:t xml:space="preserve"> Data Manipulation Language </w:t>
+      </w:r>
+      <w:r>
+        <w:sym w:font="Wingdings" w:char="F0E8"/>
+      </w:r>
+      <w:r>
+        <w:t xml:space="preserve"> Date</w:t>
+      </w:r>
+    </w:p>
+    <w:p>
+      <w:pPr>
+        <w:pStyle w:val="StyleSix"/>
+        <w:numPr>
+          <w:ilvl w:val="2"/>
+          <w:numId w:val="25"/>
+        </w:numPr>
+      </w:pPr>
+      <w:r>
+        <w:t>Insert</w:t>
+      </w:r>
+    </w:p>
+    <w:p>
+      <w:pPr>
+        <w:pStyle w:val="StyleSix"/>
+        <w:numPr>
+          <w:ilvl w:val="2"/>
+          <w:numId w:val="25"/>
+        </w:numPr>
+      </w:pPr>
+      <w:r>
+        <w:t>Update</w:t>
+      </w:r>
+    </w:p>
+    <w:p>
+      <w:pPr>
+        <w:pStyle w:val="StyleSix"/>
+        <w:numPr>
+          <w:ilvl w:val="2"/>
+          <w:numId w:val="25"/>
+        </w:numPr>
+      </w:pPr>
+      <w:r>
+        <w:t>Delete</w:t>
+      </w:r>
+    </w:p>
+    <w:p>
+      <w:pPr>
+        <w:pStyle w:val="StyleSix"/>
+        <w:numPr>
+          <w:ilvl w:val="2"/>
+          <w:numId w:val="25"/>
+        </w:numPr>
+      </w:pPr>
+      <w:r>
+        <w:t>Merge</w:t>
+      </w:r>
+    </w:p>
+    <w:p>
+      <w:pPr>
+        <w:pStyle w:val="StyleSix"/>
+        <w:numPr>
+          <w:ilvl w:val="1"/>
+          <w:numId w:val="25"/>
+        </w:numPr>
+        <w:jc w:val="both"/>
+      </w:pPr>
+      <w:r>
+        <w:t xml:space="preserve">DCL </w:t>
+      </w:r>
+      <w:r>
+        <w:sym w:font="Wingdings" w:char="F0E8"/>
+      </w:r>
+      <w:r>
+        <w:t xml:space="preserve"> Data Control Language </w:t>
+      </w:r>
+      <w:r>
+        <w:sym w:font="Wingdings" w:char="F0E8"/>
+      </w:r>
+      <w:r>
+        <w:t xml:space="preserve"> Permissions</w:t>
+      </w:r>
+    </w:p>
+    <w:p>
+      <w:pPr>
+        <w:pStyle w:val="StyleSix"/>
+        <w:numPr>
+          <w:ilvl w:val="2"/>
+          <w:numId w:val="25"/>
+        </w:numPr>
+        <w:jc w:val="both"/>
+      </w:pPr>
+      <w:r>
+        <w:t>Grant</w:t>
+      </w:r>
+    </w:p>
+    <w:p>
+      <w:pPr>
+        <w:pStyle w:val="StyleSix"/>
+        <w:numPr>
+          <w:ilvl w:val="2"/>
+          <w:numId w:val="25"/>
+        </w:numPr>
+        <w:jc w:val="both"/>
+      </w:pPr>
+      <w:r>
+        <w:t>Deny</w:t>
+      </w:r>
+    </w:p>
+    <w:p>
+      <w:pPr>
+        <w:pStyle w:val="StyleSix"/>
+        <w:numPr>
+          <w:ilvl w:val="2"/>
+          <w:numId w:val="25"/>
+        </w:numPr>
+        <w:jc w:val="both"/>
+      </w:pPr>
+      <w:r>
+        <w:t>Revoke</w:t>
+      </w:r>
+    </w:p>
+    <w:p>
+      <w:pPr>
+        <w:pStyle w:val="StyleSix"/>
+        <w:numPr>
+          <w:ilvl w:val="1"/>
+          <w:numId w:val="25"/>
+        </w:numPr>
+        <w:jc w:val="both"/>
+      </w:pPr>
+      <w:r>
+        <w:t xml:space="preserve">DQL </w:t>
+      </w:r>
+      <w:r>
+        <w:sym w:font="Wingdings" w:char="F0E8"/>
+      </w:r>
+      <w:r>
+        <w:t xml:space="preserve"> Data Query Language </w:t>
+      </w:r>
+      <w:r>
+        <w:sym w:font="Wingdings" w:char="F0E8"/>
+      </w:r>
+      <w:r>
+        <w:t xml:space="preserve"> Display</w:t>
+      </w:r>
+    </w:p>
+    <w:p>
+      <w:pPr>
+        <w:pStyle w:val="StyleSix"/>
+        <w:numPr>
+          <w:ilvl w:val="2"/>
+          <w:numId w:val="25"/>
+        </w:numPr>
+        <w:jc w:val="both"/>
+      </w:pPr>
+      <w:r>
+        <w:lastRenderedPageBreak/>
+        <w:t>Select</w:t>
+      </w:r>
+    </w:p>
+    <w:p>
+      <w:pPr>
+        <w:pStyle w:val="StyleSix"/>
+        <w:numPr>
+          <w:ilvl w:val="2"/>
+          <w:numId w:val="25"/>
+        </w:numPr>
+        <w:jc w:val="both"/>
+      </w:pPr>
+      <w:r>
+        <w:t>Joins</w:t>
+      </w:r>
+    </w:p>
+    <w:p>
+      <w:pPr>
+        <w:pStyle w:val="StyleSix"/>
+        <w:numPr>
+          <w:ilvl w:val="2"/>
+          <w:numId w:val="25"/>
+        </w:numPr>
+        <w:jc w:val="both"/>
+      </w:pPr>
+      <w:r>
+        <w:t>Union</w:t>
+      </w:r>
+    </w:p>
+    <w:p>
+      <w:pPr>
+        <w:pStyle w:val="StyleSix"/>
+        <w:numPr>
+          <w:ilvl w:val="2"/>
+          <w:numId w:val="25"/>
+        </w:numPr>
+        <w:jc w:val="both"/>
+      </w:pPr>
+      <w:r>
+        <w:t>Subquery</w:t>
+      </w:r>
+    </w:p>
+    <w:p>
+      <w:pPr>
+        <w:pStyle w:val="StyleSix"/>
+        <w:numPr>
+          <w:ilvl w:val="2"/>
+          <w:numId w:val="25"/>
+        </w:numPr>
+        <w:jc w:val="both"/>
+      </w:pPr>
+      <w:r>
+        <w:t>Grouping</w:t>
+      </w:r>
+    </w:p>
+    <w:p>
+      <w:pPr>
+        <w:pStyle w:val="StyleSix"/>
+        <w:numPr>
+          <w:ilvl w:val="2"/>
+          <w:numId w:val="25"/>
+        </w:numPr>
+        <w:jc w:val="both"/>
+      </w:pPr>
+      <w:r>
+        <w:t>Agg Fun</w:t>
+      </w:r>
+    </w:p>
+    <w:p>
+      <w:pPr>
+        <w:pStyle w:val="StyleSix"/>
+        <w:numPr>
+          <w:ilvl w:val="1"/>
+          <w:numId w:val="25"/>
+        </w:numPr>
+        <w:jc w:val="both"/>
+      </w:pPr>
+      <w:r>
+        <w:t xml:space="preserve">TCL </w:t>
+      </w:r>
+      <w:r>
+        <w:sym w:font="Wingdings" w:char="F0E8"/>
+      </w:r>
+      <w:r>
+        <w:t xml:space="preserve"> Transactional Control Language </w:t>
+      </w:r>
+      <w:r>
+        <w:sym w:font="Wingdings" w:char="F0E8"/>
+      </w:r>
+      <w:r>
+        <w:t xml:space="preserve"> DB Consistency</w:t>
+      </w:r>
+    </w:p>
+    <w:p>
+      <w:pPr>
+        <w:pStyle w:val="StyleSix"/>
+        <w:numPr>
+          <w:ilvl w:val="2"/>
+          <w:numId w:val="25"/>
+        </w:numPr>
+        <w:jc w:val="both"/>
+      </w:pPr>
+      <w:r>
+        <w:t>Begin Transaction</w:t>
+      </w:r>
+    </w:p>
+    <w:p>
+      <w:pPr>
+        <w:pStyle w:val="StyleSix"/>
+        <w:numPr>
+          <w:ilvl w:val="2"/>
+          <w:numId w:val="25"/>
+        </w:numPr>
+        <w:jc w:val="both"/>
+      </w:pPr>
+      <w:r>
+        <w:t>Commit</w:t>
+      </w:r>
+    </w:p>
+    <w:p>
+      <w:pPr>
+        <w:pStyle w:val="StyleSix"/>
+        <w:numPr>
+          <w:ilvl w:val="2"/>
+          <w:numId w:val="25"/>
+        </w:numPr>
+        <w:jc w:val="both"/>
+      </w:pPr>
+      <w:r>
+        <w:t>Rollback</w:t>
+      </w:r>
+    </w:p>
+    <w:p>
+      <w:pPr>
+        <w:pStyle w:val="StyleSix"/>
+        <w:jc w:val="both"/>
+      </w:pPr>
+      <w:r>
+        <w:rPr>
+          <w:noProof/>
+        </w:rPr>
+        <w:drawing>
+          <wp:anchor distT="0" distB="0" distL="114300" distR="114300" simplePos="0" relativeHeight="251675648" behindDoc="0" locked="0" layoutInCell="1" allowOverlap="1" wp14:anchorId="60551B62" wp14:editId="1B184878">
+            <wp:simplePos x="0" y="0"/>
+            <wp:positionH relativeFrom="margin">
+              <wp:align>center</wp:align>
+            </wp:positionH>
+            <wp:positionV relativeFrom="margin">
+              <wp:posOffset>4549140</wp:posOffset>
+            </wp:positionV>
+            <wp:extent cx="6179820" cy="3048000"/>
+            <wp:effectExtent l="0" t="0" r="0" b="0"/>
+            <wp:wrapSquare wrapText="bothSides"/>
+            <wp:docPr id="18" name="Picture 18"/>
+            <wp:cNvGraphicFramePr>
+              <a:graphicFrameLocks xmlns:a="http://schemas.openxmlformats.org/drawingml/2006/main" noChangeAspect="1"/>
+            </wp:cNvGraphicFramePr>
+            <a:graphic xmlns:a="http://schemas.openxmlformats.org/drawingml/2006/main">
+              <a:graphicData uri="http://schemas.openxmlformats.org/drawingml/2006/picture">
+                <pic:pic xmlns:pic="http://schemas.openxmlformats.org/drawingml/2006/picture">
+                  <pic:nvPicPr>
+                    <pic:cNvPr id="18" name="Part 3.17.jpg"/>
+                    <pic:cNvPicPr/>
+                  </pic:nvPicPr>
+                  <pic:blipFill>
+                    <a:blip r:embed="rId25">
+                      <a:extLst>
+                        <a:ext uri="{28A0092B-C50C-407E-A947-70E740481C1C}">
+                          <a14:useLocalDpi xmlns:a14="http://schemas.microsoft.com/office/drawing/2010/main" val="0"/>
+                        </a:ext>
+                      </a:extLst>
+                    </a:blip>
+                    <a:stretch>
+                      <a:fillRect/>
+                    </a:stretch>
+                  </pic:blipFill>
+                  <pic:spPr>
+                    <a:xfrm>
+                      <a:off x="0" y="0"/>
+                      <a:ext cx="6179820" cy="3048000"/>
+                    </a:xfrm>
+                    <a:prstGeom prst="rect">
+                      <a:avLst/>
+                    </a:prstGeom>
+                  </pic:spPr>
+                </pic:pic>
+              </a:graphicData>
+            </a:graphic>
+            <wp14:sizeRelH relativeFrom="margin">
+              <wp14:pctWidth>0</wp14:pctWidth>
+            </wp14:sizeRelH>
+            <wp14:sizeRelV relativeFrom="margin">
+              <wp14:pctHeight>0</wp14:pctHeight>
+            </wp14:sizeRelV>
+          </wp:anchor>
+        </w:drawing>
+      </w:r>
+    </w:p>
+    <w:p>
+      <w:pPr>
+        <w:pStyle w:val="StyleSix"/>
+        <w:jc w:val="both"/>
+      </w:pPr>
+    </w:p>
+    <w:p>
+      <w:pPr>
+        <w:pStyle w:val="StyleSix"/>
+        <w:jc w:val="both"/>
+      </w:pPr>
+    </w:p>
+    <w:p>
+      <w:pPr>
+        <w:pStyle w:val="StyleSix"/>
+        <w:jc w:val="both"/>
+      </w:pPr>
+    </w:p>
+    <w:p>
+      <w:pPr>
+        <w:pStyle w:val="StyleSix"/>
+        <w:jc w:val="both"/>
+      </w:pPr>
+      <w:bookmarkStart w:id="0" w:name="_GoBack"/>
+      <w:bookmarkEnd w:id="0"/>
+    </w:p>
     <w:sectPr>
-      <w:footerReference w:type="default" r:id="rId25"/>
+      <w:footerReference w:type="default" r:id="rId26"/>
       <w:pgSz w:w="11906" w:h="16838" w:code="9"/>
       <w:pgMar w:top="1440" w:right="1800" w:bottom="1440" w:left="1800" w:header="720" w:footer="720" w:gutter="0"/>
       <w:pgBorders w:offsetFrom="page">
@@ -2150,7 +2830,7 @@
           <w:rPr>
             <w:noProof/>
           </w:rPr>
-          <w:t>11</w:t>
+          <w:t>14</w:t>
         </w:r>
         <w:r>
           <w:rPr>
@@ -2197,6 +2877,232 @@
 <file path=word/numbering.xml><?xml version="1.0" encoding="utf-8"?>
 <w:numbering xmlns:wpc="http://schemas.microsoft.com/office/word/2010/wordprocessingCanvas" xmlns:cx="http://schemas.microsoft.com/office/drawing/2014/chartex" xmlns:cx1="http://schemas.microsoft.com/office/drawing/2015/9/8/chartex" xmlns:mc="http://schemas.openxmlformats.org/markup-compatibility/2006" xmlns:o="urn:schemas-microsoft-com:office:office" xmlns:r="http://schemas.openxmlformats.org/officeDocument/2006/relationships" xmlns:m="http://schemas.openxmlformats.org/officeDocument/2006/math" xmlns:v="urn:schemas-microsoft-com:vml" xmlns:wp14="http://schemas.microsoft.com/office/word/2010/wordprocessingDrawing" xmlns:wp="http://schemas.openxmlformats.org/drawingml/2006/wordprocessingDrawing" xmlns:w10="urn:schemas-microsoft-com:office:word" xmlns:w="http://schemas.openxmlformats.org/wordprocessingml/2006/main" xmlns:w14="http://schemas.microsoft.com/office/word/2010/wordml" xmlns:w15="http://schemas.microsoft.com/office/word/2012/wordml" xmlns:w16se="http://schemas.microsoft.com/office/word/2015/wordml/symex" xmlns:wpg="http://schemas.microsoft.com/office/word/2010/wordprocessingGroup" xmlns:wpi="http://schemas.microsoft.com/office/word/2010/wordprocessingInk" xmlns:wne="http://schemas.microsoft.com/office/word/2006/wordml" xmlns:wps="http://schemas.microsoft.com/office/word/2010/wordprocessingShape" mc:Ignorable="w14 w15 w16se wp14">
   <w:abstractNum w:abstractNumId="0" w15:restartNumberingAfterBreak="0">
+    <w:nsid w:val="023009A3"/>
+    <w:multiLevelType w:val="hybridMultilevel"/>
+    <w:tmpl w:val="53A6616C"/>
+    <w:lvl w:ilvl="0" w:tplc="0409000B">
+      <w:start w:val="1"/>
+      <w:numFmt w:val="bullet"/>
+      <w:lvlText w:val=""/>
+      <w:lvlJc w:val="left"/>
+      <w:pPr>
+        <w:ind w:left="720" w:hanging="360"/>
+      </w:pPr>
+      <w:rPr>
+        <w:rFonts w:ascii="Wingdings" w:hAnsi="Wingdings" w:hint="default"/>
+      </w:rPr>
+    </w:lvl>
+    <w:lvl w:ilvl="1" w:tplc="04090009">
+      <w:start w:val="1"/>
+      <w:numFmt w:val="bullet"/>
+      <w:lvlText w:val=""/>
+      <w:lvlJc w:val="left"/>
+      <w:pPr>
+        <w:ind w:left="1440" w:hanging="360"/>
+      </w:pPr>
+      <w:rPr>
+        <w:rFonts w:ascii="Wingdings" w:hAnsi="Wingdings" w:hint="default"/>
+      </w:rPr>
+    </w:lvl>
+    <w:lvl w:ilvl="2" w:tplc="04090001">
+      <w:start w:val="1"/>
+      <w:numFmt w:val="bullet"/>
+      <w:lvlText w:val=""/>
+      <w:lvlJc w:val="left"/>
+      <w:pPr>
+        <w:ind w:left="2160" w:hanging="360"/>
+      </w:pPr>
+      <w:rPr>
+        <w:rFonts w:ascii="Symbol" w:hAnsi="Symbol" w:hint="default"/>
+      </w:rPr>
+    </w:lvl>
+    <w:lvl w:ilvl="3" w:tplc="04090001" w:tentative="1">
+      <w:start w:val="1"/>
+      <w:numFmt w:val="bullet"/>
+      <w:lvlText w:val=""/>
+      <w:lvlJc w:val="left"/>
+      <w:pPr>
+        <w:ind w:left="2880" w:hanging="360"/>
+      </w:pPr>
+      <w:rPr>
+        <w:rFonts w:ascii="Symbol" w:hAnsi="Symbol" w:hint="default"/>
+      </w:rPr>
+    </w:lvl>
+    <w:lvl w:ilvl="4" w:tplc="04090003" w:tentative="1">
+      <w:start w:val="1"/>
+      <w:numFmt w:val="bullet"/>
+      <w:lvlText w:val="o"/>
+      <w:lvlJc w:val="left"/>
+      <w:pPr>
+        <w:ind w:left="3600" w:hanging="360"/>
+      </w:pPr>
+      <w:rPr>
+        <w:rFonts w:ascii="Courier New" w:hAnsi="Courier New" w:cs="Courier New" w:hint="default"/>
+      </w:rPr>
+    </w:lvl>
+    <w:lvl w:ilvl="5" w:tplc="04090005" w:tentative="1">
+      <w:start w:val="1"/>
+      <w:numFmt w:val="bullet"/>
+      <w:lvlText w:val=""/>
+      <w:lvlJc w:val="left"/>
+      <w:pPr>
+        <w:ind w:left="4320" w:hanging="360"/>
+      </w:pPr>
+      <w:rPr>
+        <w:rFonts w:ascii="Wingdings" w:hAnsi="Wingdings" w:hint="default"/>
+      </w:rPr>
+    </w:lvl>
+    <w:lvl w:ilvl="6" w:tplc="04090001" w:tentative="1">
+      <w:start w:val="1"/>
+      <w:numFmt w:val="bullet"/>
+      <w:lvlText w:val=""/>
+      <w:lvlJc w:val="left"/>
+      <w:pPr>
+        <w:ind w:left="5040" w:hanging="360"/>
+      </w:pPr>
+      <w:rPr>
+        <w:rFonts w:ascii="Symbol" w:hAnsi="Symbol" w:hint="default"/>
+      </w:rPr>
+    </w:lvl>
+    <w:lvl w:ilvl="7" w:tplc="04090003" w:tentative="1">
+      <w:start w:val="1"/>
+      <w:numFmt w:val="bullet"/>
+      <w:lvlText w:val="o"/>
+      <w:lvlJc w:val="left"/>
+      <w:pPr>
+        <w:ind w:left="5760" w:hanging="360"/>
+      </w:pPr>
+      <w:rPr>
+        <w:rFonts w:ascii="Courier New" w:hAnsi="Courier New" w:cs="Courier New" w:hint="default"/>
+      </w:rPr>
+    </w:lvl>
+    <w:lvl w:ilvl="8" w:tplc="04090005" w:tentative="1">
+      <w:start w:val="1"/>
+      <w:numFmt w:val="bullet"/>
+      <w:lvlText w:val=""/>
+      <w:lvlJc w:val="left"/>
+      <w:pPr>
+        <w:ind w:left="6480" w:hanging="360"/>
+      </w:pPr>
+      <w:rPr>
+        <w:rFonts w:ascii="Wingdings" w:hAnsi="Wingdings" w:hint="default"/>
+      </w:rPr>
+    </w:lvl>
+  </w:abstractNum>
+  <w:abstractNum w:abstractNumId="1" w15:restartNumberingAfterBreak="0">
+    <w:nsid w:val="0D373308"/>
+    <w:multiLevelType w:val="hybridMultilevel"/>
+    <w:tmpl w:val="08F876AE"/>
+    <w:lvl w:ilvl="0" w:tplc="04090001">
+      <w:start w:val="1"/>
+      <w:numFmt w:val="bullet"/>
+      <w:lvlText w:val=""/>
+      <w:lvlJc w:val="left"/>
+      <w:pPr>
+        <w:ind w:left="720" w:hanging="360"/>
+      </w:pPr>
+      <w:rPr>
+        <w:rFonts w:ascii="Symbol" w:hAnsi="Symbol" w:hint="default"/>
+      </w:rPr>
+    </w:lvl>
+    <w:lvl w:ilvl="1" w:tplc="04090003" w:tentative="1">
+      <w:start w:val="1"/>
+      <w:numFmt w:val="bullet"/>
+      <w:lvlText w:val="o"/>
+      <w:lvlJc w:val="left"/>
+      <w:pPr>
+        <w:ind w:left="1440" w:hanging="360"/>
+      </w:pPr>
+      <w:rPr>
+        <w:rFonts w:ascii="Courier New" w:hAnsi="Courier New" w:cs="Courier New" w:hint="default"/>
+      </w:rPr>
+    </w:lvl>
+    <w:lvl w:ilvl="2" w:tplc="04090005" w:tentative="1">
+      <w:start w:val="1"/>
+      <w:numFmt w:val="bullet"/>
+      <w:lvlText w:val=""/>
+      <w:lvlJc w:val="left"/>
+      <w:pPr>
+        <w:ind w:left="2160" w:hanging="360"/>
+      </w:pPr>
+      <w:rPr>
+        <w:rFonts w:ascii="Wingdings" w:hAnsi="Wingdings" w:hint="default"/>
+      </w:rPr>
+    </w:lvl>
+    <w:lvl w:ilvl="3" w:tplc="04090001" w:tentative="1">
+      <w:start w:val="1"/>
+      <w:numFmt w:val="bullet"/>
+      <w:lvlText w:val=""/>
+      <w:lvlJc w:val="left"/>
+      <w:pPr>
+        <w:ind w:left="2880" w:hanging="360"/>
+      </w:pPr>
+      <w:rPr>
+        <w:rFonts w:ascii="Symbol" w:hAnsi="Symbol" w:hint="default"/>
+      </w:rPr>
+    </w:lvl>
+    <w:lvl w:ilvl="4" w:tplc="04090003" w:tentative="1">
+      <w:start w:val="1"/>
+      <w:numFmt w:val="bullet"/>
+      <w:lvlText w:val="o"/>
+      <w:lvlJc w:val="left"/>
+      <w:pPr>
+        <w:ind w:left="3600" w:hanging="360"/>
+      </w:pPr>
+      <w:rPr>
+        <w:rFonts w:ascii="Courier New" w:hAnsi="Courier New" w:cs="Courier New" w:hint="default"/>
+      </w:rPr>
+    </w:lvl>
+    <w:lvl w:ilvl="5" w:tplc="04090005" w:tentative="1">
+      <w:start w:val="1"/>
+      <w:numFmt w:val="bullet"/>
+      <w:lvlText w:val=""/>
+      <w:lvlJc w:val="left"/>
+      <w:pPr>
+        <w:ind w:left="4320" w:hanging="360"/>
+      </w:pPr>
+      <w:rPr>
+        <w:rFonts w:ascii="Wingdings" w:hAnsi="Wingdings" w:hint="default"/>
+      </w:rPr>
+    </w:lvl>
+    <w:lvl w:ilvl="6" w:tplc="04090001" w:tentative="1">
+      <w:start w:val="1"/>
+      <w:numFmt w:val="bullet"/>
+      <w:lvlText w:val=""/>
+      <w:lvlJc w:val="left"/>
+      <w:pPr>
+        <w:ind w:left="5040" w:hanging="360"/>
+      </w:pPr>
+      <w:rPr>
+        <w:rFonts w:ascii="Symbol" w:hAnsi="Symbol" w:hint="default"/>
+      </w:rPr>
+    </w:lvl>
+    <w:lvl w:ilvl="7" w:tplc="04090003" w:tentative="1">
+      <w:start w:val="1"/>
+      <w:numFmt w:val="bullet"/>
+      <w:lvlText w:val="o"/>
+      <w:lvlJc w:val="left"/>
+      <w:pPr>
+        <w:ind w:left="5760" w:hanging="360"/>
+      </w:pPr>
+      <w:rPr>
+        <w:rFonts w:ascii="Courier New" w:hAnsi="Courier New" w:cs="Courier New" w:hint="default"/>
+      </w:rPr>
+    </w:lvl>
+    <w:lvl w:ilvl="8" w:tplc="04090005" w:tentative="1">
+      <w:start w:val="1"/>
+      <w:numFmt w:val="bullet"/>
+      <w:lvlText w:val=""/>
+      <w:lvlJc w:val="left"/>
+      <w:pPr>
+        <w:ind w:left="6480" w:hanging="360"/>
+      </w:pPr>
+      <w:rPr>
+        <w:rFonts w:ascii="Wingdings" w:hAnsi="Wingdings" w:hint="default"/>
+      </w:rPr>
+    </w:lvl>
+  </w:abstractNum>
+  <w:abstractNum w:abstractNumId="2" w15:restartNumberingAfterBreak="0">
     <w:nsid w:val="0F752718"/>
     <w:multiLevelType w:val="hybridMultilevel"/>
     <w:tmpl w:val="098C9F4A"/>
@@ -2309,7 +3215,7 @@
       </w:rPr>
     </w:lvl>
   </w:abstractNum>
-  <w:abstractNum w:abstractNumId="1" w15:restartNumberingAfterBreak="0">
+  <w:abstractNum w:abstractNumId="3" w15:restartNumberingAfterBreak="0">
     <w:nsid w:val="1849604F"/>
     <w:multiLevelType w:val="hybridMultilevel"/>
     <w:tmpl w:val="55A05874"/>
@@ -2422,7 +3328,7 @@
       </w:rPr>
     </w:lvl>
   </w:abstractNum>
-  <w:abstractNum w:abstractNumId="2" w15:restartNumberingAfterBreak="0">
+  <w:abstractNum w:abstractNumId="4" w15:restartNumberingAfterBreak="0">
     <w:nsid w:val="1C146A04"/>
     <w:multiLevelType w:val="hybridMultilevel"/>
     <w:tmpl w:val="A4C2357C"/>
@@ -2535,7 +3441,7 @@
       </w:rPr>
     </w:lvl>
   </w:abstractNum>
-  <w:abstractNum w:abstractNumId="3" w15:restartNumberingAfterBreak="0">
+  <w:abstractNum w:abstractNumId="5" w15:restartNumberingAfterBreak="0">
     <w:nsid w:val="211E43D4"/>
     <w:multiLevelType w:val="hybridMultilevel"/>
     <w:tmpl w:val="ACDABC8E"/>
@@ -2648,10 +3554,10 @@
       </w:rPr>
     </w:lvl>
   </w:abstractNum>
-  <w:abstractNum w:abstractNumId="4" w15:restartNumberingAfterBreak="0">
+  <w:abstractNum w:abstractNumId="6" w15:restartNumberingAfterBreak="0">
     <w:nsid w:val="237B709F"/>
     <w:multiLevelType w:val="hybridMultilevel"/>
-    <w:tmpl w:val="D03408A0"/>
+    <w:tmpl w:val="C896D2EC"/>
     <w:lvl w:ilvl="0" w:tplc="0409000B">
       <w:start w:val="1"/>
       <w:numFmt w:val="bullet"/>
@@ -2761,7 +3667,7 @@
       </w:rPr>
     </w:lvl>
   </w:abstractNum>
-  <w:abstractNum w:abstractNumId="5" w15:restartNumberingAfterBreak="0">
+  <w:abstractNum w:abstractNumId="7" w15:restartNumberingAfterBreak="0">
     <w:nsid w:val="295D0FC4"/>
     <w:multiLevelType w:val="hybridMultilevel"/>
     <w:tmpl w:val="2B1C41E0"/>
@@ -2874,7 +3780,7 @@
       </w:rPr>
     </w:lvl>
   </w:abstractNum>
-  <w:abstractNum w:abstractNumId="6" w15:restartNumberingAfterBreak="0">
+  <w:abstractNum w:abstractNumId="8" w15:restartNumberingAfterBreak="0">
     <w:nsid w:val="2C951BA6"/>
     <w:multiLevelType w:val="hybridMultilevel"/>
     <w:tmpl w:val="D5A26464"/>
@@ -2987,7 +3893,7 @@
       </w:rPr>
     </w:lvl>
   </w:abstractNum>
-  <w:abstractNum w:abstractNumId="7" w15:restartNumberingAfterBreak="0">
+  <w:abstractNum w:abstractNumId="9" w15:restartNumberingAfterBreak="0">
     <w:nsid w:val="30921A63"/>
     <w:multiLevelType w:val="hybridMultilevel"/>
     <w:tmpl w:val="DF86B832"/>
@@ -3100,7 +4006,7 @@
       </w:rPr>
     </w:lvl>
   </w:abstractNum>
-  <w:abstractNum w:abstractNumId="8" w15:restartNumberingAfterBreak="0">
+  <w:abstractNum w:abstractNumId="10" w15:restartNumberingAfterBreak="0">
     <w:nsid w:val="333B1093"/>
     <w:multiLevelType w:val="hybridMultilevel"/>
     <w:tmpl w:val="7AA6D562"/>
@@ -3213,7 +4119,7 @@
       </w:rPr>
     </w:lvl>
   </w:abstractNum>
-  <w:abstractNum w:abstractNumId="9" w15:restartNumberingAfterBreak="0">
+  <w:abstractNum w:abstractNumId="11" w15:restartNumberingAfterBreak="0">
     <w:nsid w:val="33684A0E"/>
     <w:multiLevelType w:val="hybridMultilevel"/>
     <w:tmpl w:val="BD38B2C4"/>
@@ -3326,7 +4232,7 @@
       </w:rPr>
     </w:lvl>
   </w:abstractNum>
-  <w:abstractNum w:abstractNumId="10" w15:restartNumberingAfterBreak="0">
+  <w:abstractNum w:abstractNumId="12" w15:restartNumberingAfterBreak="0">
     <w:nsid w:val="35D43D55"/>
     <w:multiLevelType w:val="hybridMultilevel"/>
     <w:tmpl w:val="B7D4BB44"/>
@@ -3439,7 +4345,7 @@
       </w:rPr>
     </w:lvl>
   </w:abstractNum>
-  <w:abstractNum w:abstractNumId="11" w15:restartNumberingAfterBreak="0">
+  <w:abstractNum w:abstractNumId="13" w15:restartNumberingAfterBreak="0">
     <w:nsid w:val="39E127DD"/>
     <w:multiLevelType w:val="hybridMultilevel"/>
     <w:tmpl w:val="F5381548"/>
@@ -3525,7 +4431,7 @@
       </w:pPr>
     </w:lvl>
   </w:abstractNum>
-  <w:abstractNum w:abstractNumId="12" w15:restartNumberingAfterBreak="0">
+  <w:abstractNum w:abstractNumId="14" w15:restartNumberingAfterBreak="0">
     <w:nsid w:val="42F021B2"/>
     <w:multiLevelType w:val="hybridMultilevel"/>
     <w:tmpl w:val="FEA250DA"/>
@@ -3638,7 +4544,7 @@
       </w:rPr>
     </w:lvl>
   </w:abstractNum>
-  <w:abstractNum w:abstractNumId="13" w15:restartNumberingAfterBreak="0">
+  <w:abstractNum w:abstractNumId="15" w15:restartNumberingAfterBreak="0">
     <w:nsid w:val="479A31A3"/>
     <w:multiLevelType w:val="hybridMultilevel"/>
     <w:tmpl w:val="E3E8D0E0"/>
@@ -3751,7 +4657,7 @@
       </w:rPr>
     </w:lvl>
   </w:abstractNum>
-  <w:abstractNum w:abstractNumId="14" w15:restartNumberingAfterBreak="0">
+  <w:abstractNum w:abstractNumId="16" w15:restartNumberingAfterBreak="0">
     <w:nsid w:val="565C3FCA"/>
     <w:multiLevelType w:val="hybridMultilevel"/>
     <w:tmpl w:val="F0F20A6C"/>
@@ -3864,7 +4770,7 @@
       </w:rPr>
     </w:lvl>
   </w:abstractNum>
-  <w:abstractNum w:abstractNumId="15" w15:restartNumberingAfterBreak="0">
+  <w:abstractNum w:abstractNumId="17" w15:restartNumberingAfterBreak="0">
     <w:nsid w:val="5B5A4E72"/>
     <w:multiLevelType w:val="hybridMultilevel"/>
     <w:tmpl w:val="0B04DDFE"/>
@@ -3977,7 +4883,7 @@
       </w:rPr>
     </w:lvl>
   </w:abstractNum>
-  <w:abstractNum w:abstractNumId="16" w15:restartNumberingAfterBreak="0">
+  <w:abstractNum w:abstractNumId="18" w15:restartNumberingAfterBreak="0">
     <w:nsid w:val="5F2972EA"/>
     <w:multiLevelType w:val="hybridMultilevel"/>
     <w:tmpl w:val="E4FC370C"/>
@@ -4090,7 +4996,7 @@
       </w:rPr>
     </w:lvl>
   </w:abstractNum>
-  <w:abstractNum w:abstractNumId="17" w15:restartNumberingAfterBreak="0">
+  <w:abstractNum w:abstractNumId="19" w15:restartNumberingAfterBreak="0">
     <w:nsid w:val="68CF216D"/>
     <w:multiLevelType w:val="hybridMultilevel"/>
     <w:tmpl w:val="2FC88A2A"/>
@@ -4203,7 +5109,7 @@
       </w:rPr>
     </w:lvl>
   </w:abstractNum>
-  <w:abstractNum w:abstractNumId="18" w15:restartNumberingAfterBreak="0">
+  <w:abstractNum w:abstractNumId="20" w15:restartNumberingAfterBreak="0">
     <w:nsid w:val="6B89291B"/>
     <w:multiLevelType w:val="hybridMultilevel"/>
     <w:tmpl w:val="A956B278"/>
@@ -4316,7 +5222,7 @@
       </w:rPr>
     </w:lvl>
   </w:abstractNum>
-  <w:abstractNum w:abstractNumId="19" w15:restartNumberingAfterBreak="0">
+  <w:abstractNum w:abstractNumId="21" w15:restartNumberingAfterBreak="0">
     <w:nsid w:val="6CCE65D0"/>
     <w:multiLevelType w:val="hybridMultilevel"/>
     <w:tmpl w:val="397490BE"/>
@@ -4429,7 +5335,7 @@
       </w:rPr>
     </w:lvl>
   </w:abstractNum>
-  <w:abstractNum w:abstractNumId="20" w15:restartNumberingAfterBreak="0">
+  <w:abstractNum w:abstractNumId="22" w15:restartNumberingAfterBreak="0">
     <w:nsid w:val="6D3D044E"/>
     <w:multiLevelType w:val="hybridMultilevel"/>
     <w:tmpl w:val="5408416C"/>
@@ -4542,7 +5448,7 @@
       </w:rPr>
     </w:lvl>
   </w:abstractNum>
-  <w:abstractNum w:abstractNumId="21" w15:restartNumberingAfterBreak="0">
+  <w:abstractNum w:abstractNumId="23" w15:restartNumberingAfterBreak="0">
     <w:nsid w:val="722701BB"/>
     <w:multiLevelType w:val="hybridMultilevel"/>
     <w:tmpl w:val="A3F6C396"/>
@@ -4655,7 +5561,7 @@
       </w:rPr>
     </w:lvl>
   </w:abstractNum>
-  <w:abstractNum w:abstractNumId="22" w15:restartNumberingAfterBreak="0">
+  <w:abstractNum w:abstractNumId="24" w15:restartNumberingAfterBreak="0">
     <w:nsid w:val="76806872"/>
     <w:multiLevelType w:val="hybridMultilevel"/>
     <w:tmpl w:val="5C964B12"/>
@@ -4769,73 +5675,79 @@
     </w:lvl>
   </w:abstractNum>
   <w:num w:numId="1">
+    <w:abstractNumId w:val="11"/>
+  </w:num>
+  <w:num w:numId="2">
+    <w:abstractNumId w:val="10"/>
+  </w:num>
+  <w:num w:numId="3">
+    <w:abstractNumId w:val="2"/>
+  </w:num>
+  <w:num w:numId="4">
+    <w:abstractNumId w:val="19"/>
+  </w:num>
+  <w:num w:numId="5">
+    <w:abstractNumId w:val="17"/>
+  </w:num>
+  <w:num w:numId="6">
+    <w:abstractNumId w:val="23"/>
+  </w:num>
+  <w:num w:numId="7">
+    <w:abstractNumId w:val="16"/>
+  </w:num>
+  <w:num w:numId="8">
+    <w:abstractNumId w:val="3"/>
+  </w:num>
+  <w:num w:numId="9">
+    <w:abstractNumId w:val="7"/>
+  </w:num>
+  <w:num w:numId="10">
+    <w:abstractNumId w:val="15"/>
+  </w:num>
+  <w:num w:numId="11">
+    <w:abstractNumId w:val="22"/>
+  </w:num>
+  <w:num w:numId="12">
+    <w:abstractNumId w:val="14"/>
+  </w:num>
+  <w:num w:numId="13">
+    <w:abstractNumId w:val="21"/>
+  </w:num>
+  <w:num w:numId="14">
+    <w:abstractNumId w:val="18"/>
+  </w:num>
+  <w:num w:numId="15">
+    <w:abstractNumId w:val="20"/>
+  </w:num>
+  <w:num w:numId="16">
+    <w:abstractNumId w:val="4"/>
+  </w:num>
+  <w:num w:numId="17">
     <w:abstractNumId w:val="9"/>
   </w:num>
-  <w:num w:numId="2">
+  <w:num w:numId="18">
+    <w:abstractNumId w:val="13"/>
+  </w:num>
+  <w:num w:numId="19">
     <w:abstractNumId w:val="8"/>
   </w:num>
-  <w:num w:numId="3">
-    <w:abstractNumId w:val="0"/>
+  <w:num w:numId="20">
+    <w:abstractNumId w:val="5"/>
   </w:num>
-  <w:num w:numId="4">
-    <w:abstractNumId w:val="17"/>
+  <w:num w:numId="21">
+    <w:abstractNumId w:val="12"/>
   </w:num>
-  <w:num w:numId="5">
-    <w:abstractNumId w:val="15"/>
+  <w:num w:numId="22">
+    <w:abstractNumId w:val="24"/>
   </w:num>
-  <w:num w:numId="6">
-    <w:abstractNumId w:val="21"/>
+  <w:num w:numId="23">
+    <w:abstractNumId w:val="6"/>
   </w:num>
-  <w:num w:numId="7">
-    <w:abstractNumId w:val="14"/>
-  </w:num>
-  <w:num w:numId="8">
+  <w:num w:numId="24">
     <w:abstractNumId w:val="1"/>
   </w:num>
-  <w:num w:numId="9">
-    <w:abstractNumId w:val="5"/>
-  </w:num>
-  <w:num w:numId="10">
-    <w:abstractNumId w:val="13"/>
-  </w:num>
-  <w:num w:numId="11">
-    <w:abstractNumId w:val="20"/>
-  </w:num>
-  <w:num w:numId="12">
-    <w:abstractNumId w:val="12"/>
-  </w:num>
-  <w:num w:numId="13">
-    <w:abstractNumId w:val="19"/>
-  </w:num>
-  <w:num w:numId="14">
-    <w:abstractNumId w:val="16"/>
-  </w:num>
-  <w:num w:numId="15">
-    <w:abstractNumId w:val="18"/>
-  </w:num>
-  <w:num w:numId="16">
-    <w:abstractNumId w:val="2"/>
-  </w:num>
-  <w:num w:numId="17">
-    <w:abstractNumId w:val="7"/>
-  </w:num>
-  <w:num w:numId="18">
-    <w:abstractNumId w:val="11"/>
-  </w:num>
-  <w:num w:numId="19">
-    <w:abstractNumId w:val="6"/>
-  </w:num>
-  <w:num w:numId="20">
-    <w:abstractNumId w:val="3"/>
-  </w:num>
-  <w:num w:numId="21">
-    <w:abstractNumId w:val="10"/>
-  </w:num>
-  <w:num w:numId="22">
-    <w:abstractNumId w:val="22"/>
-  </w:num>
-  <w:num w:numId="23">
-    <w:abstractNumId w:val="4"/>
+  <w:num w:numId="25">
+    <w:abstractNumId w:val="0"/>
   </w:num>
   <w:numIdMacAtCleanup w:val="15"/>
 </w:numbering>
@@ -6535,7 +7447,7 @@
 </file>
 
 <file path=customXml/itemProps1.xml><?xml version="1.0" encoding="utf-8"?>
-<ds:datastoreItem xmlns:ds="http://schemas.openxmlformats.org/officeDocument/2006/customXml" ds:itemID="{4FF25255-9451-4AF2-9688-9A0A7BAA3F72}">
+<ds:datastoreItem xmlns:ds="http://schemas.openxmlformats.org/officeDocument/2006/customXml" ds:itemID="{8DE63C63-D48E-4975-B701-3BEAB6CA5159}">
   <ds:schemaRefs>
     <ds:schemaRef ds:uri="http://schemas.openxmlformats.org/officeDocument/2006/bibliography"/>
   </ds:schemaRefs>

</xml_diff>